<commit_message>
connect to mongo atlas
</commit_message>
<xml_diff>
--- a/Project.docx
+++ b/Project.docx
@@ -209,6 +209,138 @@
           <w:szCs w:val="36"/>
         </w:rPr>
         <w:t>index.js</w:t>
+      </w:r>
+      <w:r>
+        <w:rPr>
+          <w:sz w:val="36"/>
+          <w:szCs w:val="36"/>
+        </w:rPr>
+        <w:t>.</w:t>
+      </w:r>
+    </w:p>
+    <w:p>
+      <w:pPr>
+        <w:pStyle w:val="ListParagraph"/>
+        <w:numPr>
+          <w:ilvl w:val="0"/>
+          <w:numId w:val="1"/>
+        </w:numPr>
+        <w:rPr>
+          <w:sz w:val="36"/>
+          <w:szCs w:val="36"/>
+        </w:rPr>
+      </w:pPr>
+      <w:r>
+        <w:rPr>
+          <w:sz w:val="36"/>
+          <w:szCs w:val="36"/>
+        </w:rPr>
+        <w:t>Now we create Folders into src.</w:t>
+      </w:r>
+    </w:p>
+    <w:p>
+      <w:pPr>
+        <w:pStyle w:val="ListParagraph"/>
+        <w:rPr>
+          <w:sz w:val="36"/>
+          <w:szCs w:val="36"/>
+        </w:rPr>
+      </w:pPr>
+    </w:p>
+    <w:p>
+      <w:pPr>
+        <w:pStyle w:val="ListParagraph"/>
+        <w:rPr>
+          <w:sz w:val="36"/>
+          <w:szCs w:val="36"/>
+        </w:rPr>
+      </w:pPr>
+      <w:r>
+        <w:rPr>
+          <w:sz w:val="36"/>
+          <w:szCs w:val="36"/>
+        </w:rPr>
+        <w:t>Video 7 :</w:t>
+      </w:r>
+    </w:p>
+    <w:p>
+      <w:pPr>
+        <w:pStyle w:val="ListParagraph"/>
+        <w:numPr>
+          <w:ilvl w:val="0"/>
+          <w:numId w:val="2"/>
+        </w:numPr>
+        <w:rPr>
+          <w:sz w:val="36"/>
+          <w:szCs w:val="36"/>
+        </w:rPr>
+      </w:pPr>
+      <w:r>
+        <w:rPr>
+          <w:sz w:val="36"/>
+          <w:szCs w:val="36"/>
+        </w:rPr>
+        <w:t>Copy data base link.</w:t>
+      </w:r>
+    </w:p>
+    <w:p>
+      <w:pPr>
+        <w:pStyle w:val="ListParagraph"/>
+        <w:numPr>
+          <w:ilvl w:val="0"/>
+          <w:numId w:val="2"/>
+        </w:numPr>
+        <w:rPr>
+          <w:sz w:val="36"/>
+          <w:szCs w:val="36"/>
+        </w:rPr>
+      </w:pPr>
+      <w:r>
+        <w:rPr>
+          <w:sz w:val="36"/>
+          <w:szCs w:val="36"/>
+        </w:rPr>
+        <w:t>Put copied link into .evn and .evn.sample files.</w:t>
+      </w:r>
+    </w:p>
+    <w:p>
+      <w:pPr>
+        <w:pStyle w:val="ListParagraph"/>
+        <w:numPr>
+          <w:ilvl w:val="0"/>
+          <w:numId w:val="2"/>
+        </w:numPr>
+        <w:rPr>
+          <w:sz w:val="36"/>
+          <w:szCs w:val="36"/>
+        </w:rPr>
+      </w:pPr>
+      <w:r>
+        <w:rPr>
+          <w:sz w:val="36"/>
+          <w:szCs w:val="36"/>
+        </w:rPr>
+        <w:t>Go to constant file and export data base name.</w:t>
+      </w:r>
+    </w:p>
+    <w:p>
+      <w:pPr>
+        <w:pStyle w:val="ListParagraph"/>
+        <w:numPr>
+          <w:ilvl w:val="0"/>
+          <w:numId w:val="2"/>
+        </w:numPr>
+        <w:rPr>
+          <w:sz w:val="36"/>
+          <w:szCs w:val="36"/>
+        </w:rPr>
+      </w:pPr>
+      <w:r>
+        <w:rPr>
+          <w:sz w:val="36"/>
+          <w:szCs w:val="36"/>
+        </w:rPr>
+        <w:t>Install mongoose dotenv express</w:t>
       </w:r>
     </w:p>
     <w:sectPr>
@@ -312,8 +444,100 @@
       </w:pPr>
     </w:lvl>
   </w:abstractNum>
+  <w:abstractNum w:abstractNumId="1" w15:restartNumberingAfterBreak="0">
+    <w:nsid w:val="555731CE"/>
+    <w:multiLevelType w:val="hybridMultilevel"/>
+    <w:tmpl w:val="95DA66A6"/>
+    <w:lvl w:ilvl="0" w:tplc="28A0ED56">
+      <w:start w:val="1"/>
+      <w:numFmt w:val="decimal"/>
+      <w:lvlText w:val="%1."/>
+      <w:lvlJc w:val="left"/>
+      <w:pPr>
+        <w:ind w:left="1080" w:hanging="360"/>
+      </w:pPr>
+      <w:rPr>
+        <w:rFonts w:hint="default"/>
+      </w:rPr>
+    </w:lvl>
+    <w:lvl w:ilvl="1" w:tplc="40090019" w:tentative="1">
+      <w:start w:val="1"/>
+      <w:numFmt w:val="lowerLetter"/>
+      <w:lvlText w:val="%2."/>
+      <w:lvlJc w:val="left"/>
+      <w:pPr>
+        <w:ind w:left="1800" w:hanging="360"/>
+      </w:pPr>
+    </w:lvl>
+    <w:lvl w:ilvl="2" w:tplc="4009001B" w:tentative="1">
+      <w:start w:val="1"/>
+      <w:numFmt w:val="lowerRoman"/>
+      <w:lvlText w:val="%3."/>
+      <w:lvlJc w:val="right"/>
+      <w:pPr>
+        <w:ind w:left="2520" w:hanging="180"/>
+      </w:pPr>
+    </w:lvl>
+    <w:lvl w:ilvl="3" w:tplc="4009000F" w:tentative="1">
+      <w:start w:val="1"/>
+      <w:numFmt w:val="decimal"/>
+      <w:lvlText w:val="%4."/>
+      <w:lvlJc w:val="left"/>
+      <w:pPr>
+        <w:ind w:left="3240" w:hanging="360"/>
+      </w:pPr>
+    </w:lvl>
+    <w:lvl w:ilvl="4" w:tplc="40090019" w:tentative="1">
+      <w:start w:val="1"/>
+      <w:numFmt w:val="lowerLetter"/>
+      <w:lvlText w:val="%5."/>
+      <w:lvlJc w:val="left"/>
+      <w:pPr>
+        <w:ind w:left="3960" w:hanging="360"/>
+      </w:pPr>
+    </w:lvl>
+    <w:lvl w:ilvl="5" w:tplc="4009001B" w:tentative="1">
+      <w:start w:val="1"/>
+      <w:numFmt w:val="lowerRoman"/>
+      <w:lvlText w:val="%6."/>
+      <w:lvlJc w:val="right"/>
+      <w:pPr>
+        <w:ind w:left="4680" w:hanging="180"/>
+      </w:pPr>
+    </w:lvl>
+    <w:lvl w:ilvl="6" w:tplc="4009000F" w:tentative="1">
+      <w:start w:val="1"/>
+      <w:numFmt w:val="decimal"/>
+      <w:lvlText w:val="%7."/>
+      <w:lvlJc w:val="left"/>
+      <w:pPr>
+        <w:ind w:left="5400" w:hanging="360"/>
+      </w:pPr>
+    </w:lvl>
+    <w:lvl w:ilvl="7" w:tplc="40090019" w:tentative="1">
+      <w:start w:val="1"/>
+      <w:numFmt w:val="lowerLetter"/>
+      <w:lvlText w:val="%8."/>
+      <w:lvlJc w:val="left"/>
+      <w:pPr>
+        <w:ind w:left="6120" w:hanging="360"/>
+      </w:pPr>
+    </w:lvl>
+    <w:lvl w:ilvl="8" w:tplc="4009001B" w:tentative="1">
+      <w:start w:val="1"/>
+      <w:numFmt w:val="lowerRoman"/>
+      <w:lvlText w:val="%9."/>
+      <w:lvlJc w:val="right"/>
+      <w:pPr>
+        <w:ind w:left="6840" w:hanging="180"/>
+      </w:pPr>
+    </w:lvl>
+  </w:abstractNum>
   <w:num w:numId="1" w16cid:durableId="702245445">
     <w:abstractNumId w:val="0"/>
+  </w:num>
+  <w:num w:numId="2" w16cid:durableId="274556588">
+    <w:abstractNumId w:val="1"/>
   </w:num>
 </w:numbering>
 </file>

</xml_diff>